<commit_message>
adding folder and updating docs
</commit_message>
<xml_diff>
--- a/Documents for report/Func_prototyping/Functional protoype Database.docx
+++ b/Documents for report/Func_prototyping/Functional protoype Database.docx
@@ -12,30 +12,41 @@
         <w:rPr>
           <w:color w:val="FF0000"/>
         </w:rPr>
-        <w:t xml:space="preserve">Run some </w:t>
-      </w:r>
-      <w:proofErr w:type="spellStart"/>
-      <w:r>
-        <w:rPr>
-          <w:color w:val="FF0000"/>
-        </w:rPr>
-        <w:t>kinda</w:t>
-      </w:r>
-      <w:proofErr w:type="spellEnd"/>
-      <w:r>
-        <w:rPr>
-          <w:color w:val="FF0000"/>
-        </w:rPr>
-        <w:t xml:space="preserve"> </w:t>
-      </w:r>
-      <w:proofErr w:type="spellStart"/>
-      <w:r>
-        <w:rPr>
-          <w:color w:val="FF0000"/>
-        </w:rPr>
-        <w:t>mongoDBtest</w:t>
-      </w:r>
-      <w:proofErr w:type="spellEnd"/>
+        <w:t>https://mlab.com/databases/interiarprototype</w:t>
+      </w:r>
+    </w:p>
+    <w:p>
+      <w:pPr>
+        <w:rPr>
+          <w:color w:val="FF0000"/>
+        </w:rPr>
+      </w:pPr>
+      <w:r>
+        <w:rPr>
+          <w:color w:val="FF0000"/>
+        </w:rPr>
+        <w:t>Run some kinda mongoDBtest</w:t>
+      </w:r>
+    </w:p>
+    <w:p>
+      <w:pPr>
+        <w:rPr>
+          <w:color w:val="FF0000"/>
+        </w:rPr>
+      </w:pPr>
+    </w:p>
+    <w:p>
+      <w:pPr>
+        <w:rPr>
+          <w:color w:val="FF0000"/>
+        </w:rPr>
+      </w:pPr>
+      <w:r>
+        <w:rPr>
+          <w:color w:val="FF0000"/>
+        </w:rPr>
+        <w:t>https://www.youtube.com/watch?v=8GRUwftKAps</w:t>
+      </w:r>
     </w:p>
     <w:p>
       <w:pPr>
@@ -84,7 +95,6 @@
         </w:rPr>
       </w:pPr>
       <w:hyperlink r:id="rId5" w:history="1">
-        <w:proofErr w:type="gramStart"/>
         <w:r>
           <w:rPr>
             <w:rStyle w:val="Hyperlink"/>
@@ -99,7 +109,6 @@
         </w:rPr>
         <w:t xml:space="preserve"> on inserting random stuff.</w:t>
       </w:r>
-      <w:proofErr w:type="gramEnd"/>
     </w:p>
     <w:p>
       <w:pPr>
@@ -196,7 +205,6 @@
         </w:rPr>
         <w:t xml:space="preserve">Using </w:t>
       </w:r>
-      <w:proofErr w:type="spellStart"/>
       <w:r>
         <w:rPr>
           <w:b/>
@@ -207,7 +215,6 @@
         </w:rPr>
         <w:t>var</w:t>
       </w:r>
-      <w:proofErr w:type="spellEnd"/>
       <w:r>
         <w:rPr>
           <w:color w:val="222222"/>
@@ -230,35 +237,7 @@
           <w:sz w:val="21"/>
           <w:szCs w:val="21"/>
         </w:rPr>
-        <w:t xml:space="preserve"> </w:t>
-      </w:r>
-      <w:proofErr w:type="spellStart"/>
-      <w:proofErr w:type="gramStart"/>
-      <w:r>
-        <w:rPr>
-          <w:color w:val="222222"/>
-          <w:sz w:val="21"/>
-          <w:szCs w:val="21"/>
-        </w:rPr>
-        <w:t>db.items.initializeUnorderedBulkOp</w:t>
-      </w:r>
-      <w:proofErr w:type="spellEnd"/>
-      <w:r>
-        <w:rPr>
-          <w:color w:val="222222"/>
-          <w:sz w:val="21"/>
-          <w:szCs w:val="21"/>
-        </w:rPr>
-        <w:t>(</w:t>
-      </w:r>
-      <w:proofErr w:type="gramEnd"/>
-      <w:r>
-        <w:rPr>
-          <w:color w:val="222222"/>
-          <w:sz w:val="21"/>
-          <w:szCs w:val="21"/>
-        </w:rPr>
-        <w:t>);</w:t>
+        <w:t xml:space="preserve"> db.items.initializeUnorderedBulkOp();</w:t>
       </w:r>
     </w:p>
     <w:p>
@@ -295,39 +274,15 @@
           <w:lang w:eastAsia="en-GB"/>
         </w:rPr>
       </w:pPr>
-      <w:proofErr w:type="spellStart"/>
-      <w:proofErr w:type="gramStart"/>
-      <w:r>
-        <w:rPr>
-          <w:rFonts w:ascii="Courier New" w:eastAsia="Times New Roman" w:hAnsi="Courier New" w:cs="Courier New"/>
-          <w:color w:val="222222"/>
-          <w:sz w:val="21"/>
-          <w:szCs w:val="21"/>
-          <w:lang w:eastAsia="en-GB"/>
-        </w:rPr>
-        <w:t>bulk.insert</w:t>
-      </w:r>
-      <w:proofErr w:type="spellEnd"/>
-      <w:r>
-        <w:rPr>
-          <w:rFonts w:ascii="Courier New" w:eastAsia="Times New Roman" w:hAnsi="Courier New" w:cs="Courier New"/>
-          <w:color w:val="222222"/>
-          <w:sz w:val="21"/>
-          <w:szCs w:val="21"/>
-          <w:lang w:eastAsia="en-GB"/>
-        </w:rPr>
-        <w:t>(</w:t>
-      </w:r>
-      <w:proofErr w:type="gramEnd"/>
-      <w:r>
-        <w:rPr>
-          <w:rFonts w:ascii="Courier New" w:eastAsia="Times New Roman" w:hAnsi="Courier New" w:cs="Courier New"/>
-          <w:color w:val="222222"/>
-          <w:sz w:val="21"/>
-          <w:szCs w:val="21"/>
-          <w:lang w:eastAsia="en-GB"/>
-        </w:rPr>
-        <w:t xml:space="preserve"> { item</w:t>
+      <w:r>
+        <w:rPr>
+          <w:rFonts w:ascii="Courier New" w:eastAsia="Times New Roman" w:hAnsi="Courier New" w:cs="Courier New"/>
+          <w:color w:val="222222"/>
+          <w:sz w:val="21"/>
+          <w:szCs w:val="21"/>
+          <w:lang w:eastAsia="en-GB"/>
+        </w:rPr>
+        <w:t>bulk.insert( { item</w:t>
       </w:r>
       <w:r>
         <w:rPr>
@@ -367,20 +322,8 @@
           <w:szCs w:val="21"/>
           <w:lang w:eastAsia="en-GB"/>
         </w:rPr>
-        <w:t xml:space="preserve">, </w:t>
-      </w:r>
-      <w:proofErr w:type="spellStart"/>
-      <w:r>
-        <w:rPr>
-          <w:rFonts w:ascii="Courier New" w:eastAsia="Times New Roman" w:hAnsi="Courier New" w:cs="Courier New"/>
-          <w:color w:val="222222"/>
-          <w:sz w:val="21"/>
-          <w:szCs w:val="21"/>
-          <w:lang w:eastAsia="en-GB"/>
-        </w:rPr>
-        <w:t>defaultQty</w:t>
-      </w:r>
-      <w:proofErr w:type="spellEnd"/>
+        <w:t>, defaultQty</w:t>
+      </w:r>
       <w:r>
         <w:rPr>
           <w:rFonts w:ascii="Courier New" w:eastAsia="Times New Roman" w:hAnsi="Courier New" w:cs="Courier New"/>
@@ -536,39 +479,15 @@
           <w:lang w:eastAsia="en-GB"/>
         </w:rPr>
       </w:pPr>
-      <w:proofErr w:type="spellStart"/>
-      <w:proofErr w:type="gramStart"/>
-      <w:r>
-        <w:rPr>
-          <w:rFonts w:ascii="Courier New" w:eastAsia="Times New Roman" w:hAnsi="Courier New" w:cs="Courier New"/>
-          <w:color w:val="222222"/>
-          <w:sz w:val="21"/>
-          <w:szCs w:val="21"/>
-          <w:lang w:eastAsia="en-GB"/>
-        </w:rPr>
-        <w:t>bulk.insert</w:t>
-      </w:r>
-      <w:proofErr w:type="spellEnd"/>
-      <w:r>
-        <w:rPr>
-          <w:rFonts w:ascii="Courier New" w:eastAsia="Times New Roman" w:hAnsi="Courier New" w:cs="Courier New"/>
-          <w:color w:val="222222"/>
-          <w:sz w:val="21"/>
-          <w:szCs w:val="21"/>
-          <w:lang w:eastAsia="en-GB"/>
-        </w:rPr>
-        <w:t>(</w:t>
-      </w:r>
-      <w:proofErr w:type="gramEnd"/>
-      <w:r>
-        <w:rPr>
-          <w:rFonts w:ascii="Courier New" w:eastAsia="Times New Roman" w:hAnsi="Courier New" w:cs="Courier New"/>
-          <w:color w:val="222222"/>
-          <w:sz w:val="21"/>
-          <w:szCs w:val="21"/>
-          <w:lang w:eastAsia="en-GB"/>
-        </w:rPr>
-        <w:t xml:space="preserve"> { item</w:t>
+      <w:r>
+        <w:rPr>
+          <w:rFonts w:ascii="Courier New" w:eastAsia="Times New Roman" w:hAnsi="Courier New" w:cs="Courier New"/>
+          <w:color w:val="222222"/>
+          <w:sz w:val="21"/>
+          <w:szCs w:val="21"/>
+          <w:lang w:eastAsia="en-GB"/>
+        </w:rPr>
+        <w:t>bulk.insert( { item</w:t>
       </w:r>
       <w:r>
         <w:rPr>
@@ -608,20 +527,8 @@
           <w:szCs w:val="21"/>
           <w:lang w:eastAsia="en-GB"/>
         </w:rPr>
-        <w:t xml:space="preserve">, </w:t>
-      </w:r>
-      <w:proofErr w:type="spellStart"/>
-      <w:r>
-        <w:rPr>
-          <w:rFonts w:ascii="Courier New" w:eastAsia="Times New Roman" w:hAnsi="Courier New" w:cs="Courier New"/>
-          <w:color w:val="222222"/>
-          <w:sz w:val="21"/>
-          <w:szCs w:val="21"/>
-          <w:lang w:eastAsia="en-GB"/>
-        </w:rPr>
-        <w:t>defaultQty</w:t>
-      </w:r>
-      <w:proofErr w:type="spellEnd"/>
+        <w:t>, defaultQty</w:t>
+      </w:r>
       <w:r>
         <w:rPr>
           <w:rFonts w:ascii="Courier New" w:eastAsia="Times New Roman" w:hAnsi="Courier New" w:cs="Courier New"/>
@@ -777,39 +684,15 @@
           <w:lang w:eastAsia="en-GB"/>
         </w:rPr>
       </w:pPr>
-      <w:proofErr w:type="spellStart"/>
-      <w:proofErr w:type="gramStart"/>
-      <w:r>
-        <w:rPr>
-          <w:rFonts w:ascii="Courier New" w:eastAsia="Times New Roman" w:hAnsi="Courier New" w:cs="Courier New"/>
-          <w:color w:val="222222"/>
-          <w:sz w:val="21"/>
-          <w:szCs w:val="21"/>
-          <w:lang w:eastAsia="en-GB"/>
-        </w:rPr>
-        <w:t>bulk.insert</w:t>
-      </w:r>
-      <w:proofErr w:type="spellEnd"/>
-      <w:r>
-        <w:rPr>
-          <w:rFonts w:ascii="Courier New" w:eastAsia="Times New Roman" w:hAnsi="Courier New" w:cs="Courier New"/>
-          <w:color w:val="222222"/>
-          <w:sz w:val="21"/>
-          <w:szCs w:val="21"/>
-          <w:lang w:eastAsia="en-GB"/>
-        </w:rPr>
-        <w:t>(</w:t>
-      </w:r>
-      <w:proofErr w:type="gramEnd"/>
-      <w:r>
-        <w:rPr>
-          <w:rFonts w:ascii="Courier New" w:eastAsia="Times New Roman" w:hAnsi="Courier New" w:cs="Courier New"/>
-          <w:color w:val="222222"/>
-          <w:sz w:val="21"/>
-          <w:szCs w:val="21"/>
-          <w:lang w:eastAsia="en-GB"/>
-        </w:rPr>
-        <w:t xml:space="preserve"> { item</w:t>
+      <w:r>
+        <w:rPr>
+          <w:rFonts w:ascii="Courier New" w:eastAsia="Times New Roman" w:hAnsi="Courier New" w:cs="Courier New"/>
+          <w:color w:val="222222"/>
+          <w:sz w:val="21"/>
+          <w:szCs w:val="21"/>
+          <w:lang w:eastAsia="en-GB"/>
+        </w:rPr>
+        <w:t>bulk.insert( { item</w:t>
       </w:r>
       <w:r>
         <w:rPr>
@@ -849,20 +732,8 @@
           <w:szCs w:val="21"/>
           <w:lang w:eastAsia="en-GB"/>
         </w:rPr>
-        <w:t xml:space="preserve">, </w:t>
-      </w:r>
-      <w:proofErr w:type="spellStart"/>
-      <w:r>
-        <w:rPr>
-          <w:rFonts w:ascii="Courier New" w:eastAsia="Times New Roman" w:hAnsi="Courier New" w:cs="Courier New"/>
-          <w:color w:val="222222"/>
-          <w:sz w:val="21"/>
-          <w:szCs w:val="21"/>
-          <w:lang w:eastAsia="en-GB"/>
-        </w:rPr>
-        <w:t>defaultQty</w:t>
-      </w:r>
-      <w:proofErr w:type="spellEnd"/>
+        <w:t>, defaultQty</w:t>
+      </w:r>
       <w:r>
         <w:rPr>
           <w:rFonts w:ascii="Courier New" w:eastAsia="Times New Roman" w:hAnsi="Courier New" w:cs="Courier New"/>
@@ -1018,60 +889,28 @@
           <w:lang w:eastAsia="en-GB"/>
         </w:rPr>
       </w:pPr>
-      <w:proofErr w:type="spellStart"/>
-      <w:proofErr w:type="gramStart"/>
-      <w:r>
-        <w:rPr>
-          <w:rFonts w:ascii="Courier New" w:eastAsia="Times New Roman" w:hAnsi="Courier New" w:cs="Courier New"/>
-          <w:color w:val="222222"/>
-          <w:sz w:val="21"/>
-          <w:szCs w:val="21"/>
-          <w:lang w:eastAsia="en-GB"/>
-        </w:rPr>
-        <w:t>bulk.execute</w:t>
-      </w:r>
-      <w:proofErr w:type="spellEnd"/>
-      <w:r>
-        <w:rPr>
-          <w:rFonts w:ascii="Courier New" w:eastAsia="Times New Roman" w:hAnsi="Courier New" w:cs="Courier New"/>
-          <w:color w:val="222222"/>
-          <w:sz w:val="21"/>
-          <w:szCs w:val="21"/>
-          <w:lang w:eastAsia="en-GB"/>
-        </w:rPr>
-        <w:t>(</w:t>
-      </w:r>
-      <w:proofErr w:type="gramEnd"/>
-      <w:r>
-        <w:rPr>
-          <w:rFonts w:ascii="Courier New" w:eastAsia="Times New Roman" w:hAnsi="Courier New" w:cs="Courier New"/>
-          <w:color w:val="222222"/>
-          <w:sz w:val="21"/>
-          <w:szCs w:val="21"/>
-          <w:lang w:eastAsia="en-GB"/>
-        </w:rPr>
-        <w:t>);</w:t>
-      </w:r>
-    </w:p>
-    <w:p>
-      <w:pPr>
-        <w:rPr>
-          <w:color w:val="FF0000"/>
-        </w:rPr>
-      </w:pPr>
-      <w:proofErr w:type="gramStart"/>
-      <w:r>
-        <w:rPr>
-          <w:color w:val="FF0000"/>
-        </w:rPr>
-        <w:t>from</w:t>
-      </w:r>
-      <w:proofErr w:type="gramEnd"/>
-      <w:r>
-        <w:rPr>
-          <w:color w:val="FF0000"/>
-        </w:rPr>
-        <w:t xml:space="preserve"> </w:t>
+      <w:r>
+        <w:rPr>
+          <w:rFonts w:ascii="Courier New" w:eastAsia="Times New Roman" w:hAnsi="Courier New" w:cs="Courier New"/>
+          <w:color w:val="222222"/>
+          <w:sz w:val="21"/>
+          <w:szCs w:val="21"/>
+          <w:lang w:eastAsia="en-GB"/>
+        </w:rPr>
+        <w:t>bulk.execute();</w:t>
+      </w:r>
+    </w:p>
+    <w:p>
+      <w:pPr>
+        <w:rPr>
+          <w:color w:val="FF0000"/>
+        </w:rPr>
+      </w:pPr>
+      <w:r>
+        <w:rPr>
+          <w:color w:val="FF0000"/>
+        </w:rPr>
+        <w:t xml:space="preserve">from </w:t>
       </w:r>
       <w:hyperlink r:id="rId6" w:history="1">
         <w:r>
@@ -1112,8 +951,79 @@
         </w:rPr>
         <w:t xml:space="preserve"> about 77MB.</w:t>
       </w:r>
+    </w:p>
+    <w:p>
+      <w:pPr>
+        <w:rPr>
+          <w:color w:val="FF0000"/>
+        </w:rPr>
+      </w:pPr>
+    </w:p>
+    <w:p>
+      <w:pPr>
+        <w:rPr>
+          <w:color w:val="FF0000"/>
+        </w:rPr>
+      </w:pPr>
+    </w:p>
+    <w:p>
+      <w:pPr>
+        <w:rPr>
+          <w:color w:val="FF0000"/>
+        </w:rPr>
+      </w:pPr>
+      <w:r>
+        <w:rPr>
+          <w:color w:val="FF0000"/>
+        </w:rPr>
+        <w:t>Swapped to using python, see youtube link at top and in MiscTechStuff on googledrive the python file.</w:t>
+      </w:r>
+      <w:r>
+        <w:rPr>
+          <w:color w:val="FF0000"/>
+        </w:rPr>
+        <w:t xml:space="preserve"> However with this python method 1 million files took about 2 mins 20</w:t>
+      </w:r>
+      <w:r>
+        <w:rPr>
+          <w:color w:val="FF0000"/>
+        </w:rPr>
+        <w:t xml:space="preserve"> and used about 140MB</w:t>
+      </w:r>
       <w:bookmarkStart w:id="0" w:name="_GoBack"/>
       <w:bookmarkEnd w:id="0"/>
+      <w:r>
+        <w:rPr>
+          <w:color w:val="FF0000"/>
+        </w:rPr>
+        <w:t>.</w:t>
+      </w:r>
+    </w:p>
+    <w:p>
+      <w:pPr>
+        <w:rPr>
+          <w:color w:val="FF0000"/>
+        </w:rPr>
+      </w:pPr>
+      <w:r>
+        <w:rPr>
+          <w:color w:val="FF0000"/>
+        </w:rPr>
+        <w:t>NOTE IT MAYBE JUST TOOK LONGER BECAUSE the documents had more information??</w:t>
+      </w:r>
+    </w:p>
+    <w:p>
+      <w:pPr>
+        <w:rPr>
+          <w:color w:val="FF0000"/>
+        </w:rPr>
+      </w:pPr>
+      <w:r>
+        <w:rPr>
+          <w:color w:val="FF0000"/>
+        </w:rPr>
+        <w:t xml:space="preserve">With comparable info it still took about 1 min 45. </w:t>
+      </w:r>
     </w:p>
     <w:sectPr>
       <w:pgSz w:w="11906" w:h="16838"/>

</xml_diff>